<commit_message>
Added some additional lines
</commit_message>
<xml_diff>
--- a/20220918_Lab Session_v0.docx
+++ b/20220918_Lab Session_v0.docx
@@ -73,7 +73,19 @@
         <w:rPr>
           <w:rFonts w:ascii="Arial" w:hAnsi="Arial" w:cs="Arial"/>
         </w:rPr>
-        <w:t xml:space="preserve">odule’s coursework is composed by two </w:t>
+        <w:t>odule’s coursework</w:t>
+      </w:r>
+      <w:r>
+        <w:rPr>
+          <w:rFonts w:ascii="Arial" w:hAnsi="Arial" w:cs="Arial"/>
+        </w:rPr>
+        <w:t>,</w:t>
+      </w:r>
+      <w:r>
+        <w:rPr>
+          <w:rFonts w:ascii="Arial" w:hAnsi="Arial" w:cs="Arial"/>
+        </w:rPr>
+        <w:t xml:space="preserve"> is composed by two </w:t>
       </w:r>
       <w:r>
         <w:rPr>
@@ -85,19 +97,29 @@
         <w:rPr>
           <w:rFonts w:ascii="Arial" w:hAnsi="Arial" w:cs="Arial"/>
         </w:rPr>
-        <w:t xml:space="preserve">components. Namely, </w:t>
-      </w:r>
-      <w:r>
-        <w:rPr>
-          <w:rFonts w:ascii="Arial" w:hAnsi="Arial" w:cs="Arial"/>
-        </w:rPr>
-        <w:t xml:space="preserve">illustrative </w:t>
-      </w:r>
-      <w:r>
-        <w:rPr>
-          <w:rFonts w:ascii="Arial" w:hAnsi="Arial" w:cs="Arial"/>
-        </w:rPr>
-        <w:t xml:space="preserve">Streamlit </w:t>
+        <w:t xml:space="preserve">components. </w:t>
+      </w:r>
+    </w:p>
+    <w:p>
+      <w:pPr>
+        <w:spacing w:line="276" w:lineRule="auto"/>
+        <w:rPr>
+          <w:rFonts w:ascii="Arial" w:hAnsi="Arial" w:cs="Arial"/>
+        </w:rPr>
+      </w:pPr>
+    </w:p>
+    <w:p>
+      <w:pPr>
+        <w:spacing w:line="276" w:lineRule="auto"/>
+        <w:rPr>
+          <w:rFonts w:ascii="Arial" w:hAnsi="Arial" w:cs="Arial"/>
+        </w:rPr>
+      </w:pPr>
+      <w:r>
+        <w:rPr>
+          <w:rFonts w:ascii="Arial" w:hAnsi="Arial" w:cs="Arial"/>
+        </w:rPr>
+        <w:t xml:space="preserve">Namely, Streamlit </w:t>
       </w:r>
       <w:r>
         <w:rPr>
@@ -109,7 +131,19 @@
         <w:rPr>
           <w:rFonts w:ascii="Arial" w:hAnsi="Arial" w:cs="Arial"/>
         </w:rPr>
-        <w:t xml:space="preserve"> and deployment on </w:t>
+        <w:t xml:space="preserve"> and </w:t>
+      </w:r>
+      <w:r>
+        <w:rPr>
+          <w:rFonts w:ascii="Arial" w:hAnsi="Arial" w:cs="Arial"/>
+        </w:rPr>
+        <w:t xml:space="preserve">app </w:t>
+      </w:r>
+      <w:r>
+        <w:rPr>
+          <w:rFonts w:ascii="Arial" w:hAnsi="Arial" w:cs="Arial"/>
+        </w:rPr>
+        <w:t xml:space="preserve">deployment on </w:t>
       </w:r>
       <w:r>
         <w:rPr>
@@ -289,7 +323,7 @@
         <w:rPr>
           <w:rFonts w:ascii="Arial" w:hAnsi="Arial" w:cs="Arial"/>
         </w:rPr>
-        <w:t xml:space="preserve"> API (it’s a pip-install away) and specifically with:</w:t>
+        <w:t xml:space="preserve"> API (it’s a pip-install away) and specifically:</w:t>
       </w:r>
     </w:p>
     <w:p>
@@ -406,7 +440,13 @@
         <w:rPr>
           <w:rFonts w:ascii="Arial" w:hAnsi="Arial" w:cs="Arial"/>
         </w:rPr>
-        <w:t>Input widgets (</w:t>
+        <w:t>Play around with i</w:t>
+      </w:r>
+      <w:r>
+        <w:rPr>
+          <w:rFonts w:ascii="Arial" w:hAnsi="Arial" w:cs="Arial"/>
+        </w:rPr>
+        <w:t>nput widgets (</w:t>
       </w:r>
       <w:hyperlink r:id="rId8" w:history="1">
         <w:r>
@@ -681,7 +721,19 @@
         <w:rPr>
           <w:rFonts w:ascii="Arial" w:hAnsi="Arial" w:cs="Arial"/>
         </w:rPr>
-        <w:t xml:space="preserve">Share your repository on </w:t>
+        <w:t>Share your</w:t>
+      </w:r>
+      <w:r>
+        <w:rPr>
+          <w:rFonts w:ascii="Arial" w:hAnsi="Arial" w:cs="Arial"/>
+        </w:rPr>
+        <w:t xml:space="preserve"> Streamlit app</w:t>
+      </w:r>
+      <w:r>
+        <w:rPr>
+          <w:rFonts w:ascii="Arial" w:hAnsi="Arial" w:cs="Arial"/>
+        </w:rPr>
+        <w:t xml:space="preserve"> repository on </w:t>
       </w:r>
       <w:r>
         <w:rPr>
@@ -706,7 +758,19 @@
         <w:rPr>
           <w:rFonts w:ascii="Arial" w:hAnsi="Arial" w:cs="Arial"/>
         </w:rPr>
-        <w:t>Create an account on Heroku and GCP</w:t>
+        <w:t xml:space="preserve">Create </w:t>
+      </w:r>
+      <w:r>
+        <w:rPr>
+          <w:rFonts w:ascii="Arial" w:hAnsi="Arial" w:cs="Arial"/>
+        </w:rPr>
+        <w:t>a free</w:t>
+      </w:r>
+      <w:r>
+        <w:rPr>
+          <w:rFonts w:ascii="Arial" w:hAnsi="Arial" w:cs="Arial"/>
+        </w:rPr>
+        <w:t xml:space="preserve"> account on Heroku and GCP</w:t>
       </w:r>
     </w:p>
     <w:p>
@@ -784,6 +848,24 @@
         <w:rPr>
           <w:rFonts w:ascii="Arial" w:hAnsi="Arial" w:cs="Arial"/>
         </w:rPr>
+        <w:t xml:space="preserve"> the </w:t>
+      </w:r>
+      <w:r>
+        <w:rPr>
+          <w:rFonts w:ascii="Arial" w:hAnsi="Arial" w:cs="Arial"/>
+        </w:rPr>
+        <w:t>following</w:t>
+      </w:r>
+      <w:r>
+        <w:rPr>
+          <w:rFonts w:ascii="Arial" w:hAnsi="Arial" w:cs="Arial"/>
+        </w:rPr>
+        <w:t xml:space="preserve"> files</w:t>
+      </w:r>
+      <w:r>
+        <w:rPr>
+          <w:rFonts w:ascii="Arial" w:hAnsi="Arial" w:cs="Arial"/>
+        </w:rPr>
         <w:t>:</w:t>
       </w:r>
     </w:p>
@@ -807,7 +889,15 @@
           <w:b/>
           <w:bCs/>
         </w:rPr>
-        <w:t>Requirements.txt</w:t>
+        <w:t>r</w:t>
+      </w:r>
+      <w:r>
+        <w:rPr>
+          <w:rFonts w:ascii="Arial" w:hAnsi="Arial" w:cs="Arial"/>
+          <w:b/>
+          <w:bCs/>
+        </w:rPr>
+        <w:t>equirements.txt</w:t>
       </w:r>
     </w:p>
     <w:p>
@@ -1042,6 +1132,7 @@
           <w:i/>
           <w:iCs/>
         </w:rPr>
+        <w:lastRenderedPageBreak/>
         <w:t>echo "port = $PORT</w:t>
       </w:r>
       <w:proofErr w:type="gramStart"/>
@@ -1192,7 +1283,6 @@
           <w:i/>
           <w:iCs/>
         </w:rPr>
-        <w:lastRenderedPageBreak/>
         <w:t>echo "[global]</w:t>
       </w:r>
       <w:proofErr w:type="gramStart"/>
@@ -1873,13 +1963,7 @@
         <w:rPr>
           <w:rFonts w:ascii="Arial" w:hAnsi="Arial" w:cs="Arial"/>
         </w:rPr>
-        <w:t>A</w:t>
-      </w:r>
-      <w:r>
-        <w:rPr>
-          <w:rFonts w:ascii="Arial" w:hAnsi="Arial" w:cs="Arial"/>
-        </w:rPr>
-        <w:t>llow unauthenticated invocations</w:t>
+        <w:t>Allow unauthenticated invocations</w:t>
       </w:r>
       <w:r>
         <w:rPr>

</xml_diff>